<commit_message>
Homework Clusters and HAS task2 finished
</commit_message>
<xml_diff>
--- a/20241204 Clusters and High Availability Services/Homework.docx
+++ b/20241204 Clusters and High Availability Services/Homework.docx
@@ -25,23 +25,12 @@
         <w:rPr>
           <w:lang w:val="en-US"/>
         </w:rPr>
-        <w:t># create 3 machines S</w:t>
-      </w:r>
-      <w:proofErr w:type="gramStart"/>
-      <w:r>
-        <w:rPr>
-          <w:lang w:val="en-US"/>
-        </w:rPr>
-        <w:t>1..</w:t>
-      </w:r>
-      <w:proofErr w:type="gramEnd"/>
-      <w:r>
-        <w:rPr>
-          <w:lang w:val="en-US"/>
-        </w:rPr>
-        <w:t>S3 using script CreateVMs.ps1</w:t>
-      </w:r>
-      <w:r>
+        <w:t># create 3 machines S1..S3 using script CreateVMs.ps1</w:t>
+      </w:r>
+      <w:r>
+        <w:rPr>
+          <w:noProof/>
+        </w:rPr>
         <w:drawing>
           <wp:inline distT="0" distB="0" distL="0" distR="0" wp14:anchorId="2B245833" wp14:editId="52F0FB3A">
             <wp:extent cx="5699760" cy="4044241"/>
@@ -89,48 +78,20 @@
         <w:rPr>
           <w:lang w:val="en-US"/>
         </w:rPr>
-        <w:t xml:space="preserve"># </w:t>
-      </w:r>
-      <w:proofErr w:type="gramStart"/>
-      <w:r>
-        <w:rPr>
-          <w:lang w:val="en-US"/>
-        </w:rPr>
-        <w:t>start</w:t>
-      </w:r>
-      <w:proofErr w:type="gramEnd"/>
-      <w:r>
-        <w:rPr>
-          <w:lang w:val="en-US"/>
-        </w:rPr>
-        <w:t xml:space="preserve"> the machines</w:t>
-      </w:r>
-    </w:p>
-    <w:p>
-      <w:pPr>
-        <w:rPr>
-          <w:lang w:val="en-US"/>
-        </w:rPr>
-      </w:pPr>
-      <w:r>
-        <w:rPr>
-          <w:lang w:val="en-US"/>
-        </w:rPr>
-        <w:t># add three new computers to DC S</w:t>
-      </w:r>
-      <w:proofErr w:type="gramStart"/>
-      <w:r>
-        <w:rPr>
-          <w:lang w:val="en-US"/>
-        </w:rPr>
-        <w:t>1..</w:t>
-      </w:r>
-      <w:proofErr w:type="gramEnd"/>
-      <w:r>
-        <w:rPr>
-          <w:lang w:val="en-US"/>
-        </w:rPr>
-        <w:t>S3 (DC quick setup.ps1 run from the DC machine)</w:t>
+        <w:t># start the machines</w:t>
+      </w:r>
+    </w:p>
+    <w:p>
+      <w:pPr>
+        <w:rPr>
+          <w:lang w:val="en-US"/>
+        </w:rPr>
+      </w:pPr>
+      <w:r>
+        <w:rPr>
+          <w:lang w:val="en-US"/>
+        </w:rPr>
+        <w:t># add three new computers to DC S1..S3 (DC quick setup.ps1 run from the DC machine)</w:t>
       </w:r>
     </w:p>
     <w:p>
@@ -156,31 +117,18 @@
         <w:rPr>
           <w:lang w:val="en-US"/>
         </w:rPr>
-        <w:t xml:space="preserve"># </w:t>
-      </w:r>
-      <w:proofErr w:type="gramStart"/>
-      <w:r>
-        <w:rPr>
-          <w:lang w:val="en-US"/>
-        </w:rPr>
-        <w:t>add</w:t>
-      </w:r>
-      <w:proofErr w:type="gramEnd"/>
-      <w:r>
-        <w:rPr>
-          <w:lang w:val="en-US"/>
-        </w:rPr>
-        <w:t xml:space="preserve"> the machines to dc (RenameServers.ps1 + ServersToDomain.ps1)</w:t>
-      </w:r>
-    </w:p>
-    <w:p>
-      <w:pPr>
-        <w:rPr>
-          <w:lang w:val="en-US"/>
-        </w:rPr>
-      </w:pPr>
-      <w:r>
-        <w:rPr>
+        <w:t># add the machines to dc (RenameServers.ps1 + ServersToDomain.ps1)</w:t>
+      </w:r>
+    </w:p>
+    <w:p>
+      <w:pPr>
+        <w:rPr>
+          <w:lang w:val="en-US"/>
+        </w:rPr>
+      </w:pPr>
+      <w:r>
+        <w:rPr>
+          <w:noProof/>
           <w:lang w:val="en-US"/>
         </w:rPr>
         <w:drawing>
@@ -221,6 +169,7 @@
       </w:r>
       <w:r>
         <w:rPr>
+          <w:noProof/>
           <w:lang w:val="en-US"/>
         </w:rPr>
         <w:drawing>
@@ -391,6 +340,7 @@
       </w:r>
       <w:r>
         <w:rPr>
+          <w:noProof/>
           <w:lang w:val="en-US"/>
         </w:rPr>
         <w:drawing>
@@ -431,6 +381,7 @@
       </w:r>
       <w:r>
         <w:rPr>
+          <w:noProof/>
           <w:lang w:val="en-US"/>
         </w:rPr>
         <w:drawing>
@@ -485,6 +436,7 @@
       </w:pPr>
       <w:r>
         <w:rPr>
+          <w:noProof/>
           <w:lang w:val="en-US"/>
         </w:rPr>
         <w:drawing>
@@ -555,21 +507,7 @@
         <w:rPr>
           <w:lang w:val="en-US"/>
         </w:rPr>
-        <w:t xml:space="preserve"># </w:t>
-      </w:r>
-      <w:proofErr w:type="gramStart"/>
-      <w:r>
-        <w:rPr>
-          <w:lang w:val="en-US"/>
-        </w:rPr>
-        <w:t>if</w:t>
-      </w:r>
-      <w:proofErr w:type="gramEnd"/>
-      <w:r>
-        <w:rPr>
-          <w:lang w:val="en-US"/>
-        </w:rPr>
-        <w:t xml:space="preserve"> the Storage will be on the DC. We will Make the additional DISKS to it</w:t>
+        <w:t># if the Storage will be on the DC. We will Make the additional DISKS to it</w:t>
       </w:r>
     </w:p>
     <w:p>
@@ -660,6 +598,7 @@
       </w:pPr>
       <w:r>
         <w:rPr>
+          <w:noProof/>
           <w:lang w:val="en-US"/>
         </w:rPr>
         <w:drawing>
@@ -716,12 +655,111 @@
       </w:r>
     </w:p>
     <w:p>
+      <w:pPr>
+        <w:rPr>
+          <w:b/>
+          <w:bCs/>
+        </w:rPr>
+      </w:pPr>
       <w:r>
         <w:rPr>
           <w:b/>
           <w:bCs/>
         </w:rPr>
         <w:lastRenderedPageBreak/>
+        <w:t># only the servers will be isolated also in private 98 network (another virtual switch was created for the private network)</w:t>
+      </w:r>
+    </w:p>
+    <w:p>
+      <w:pPr>
+        <w:rPr>
+          <w:b/>
+          <w:bCs/>
+        </w:rPr>
+      </w:pPr>
+      <w:r>
+        <w:rPr>
+          <w:b/>
+          <w:bCs/>
+        </w:rPr>
+        <w:t>Invoke-Command -VMName $SERVERNAME -Credential $credentials -ScriptBlock {</w:t>
+      </w:r>
+    </w:p>
+    <w:p>
+      <w:pPr>
+        <w:rPr>
+          <w:b/>
+          <w:bCs/>
+        </w:rPr>
+      </w:pPr>
+      <w:r>
+        <w:rPr>
+          <w:b/>
+          <w:bCs/>
+        </w:rPr>
+        <w:t>    Rename-NetAdapter -Name "Ethernet 2" -NewName "Private"</w:t>
+      </w:r>
+    </w:p>
+    <w:p>
+      <w:pPr>
+        <w:rPr>
+          <w:b/>
+          <w:bCs/>
+        </w:rPr>
+      </w:pPr>
+      <w:r>
+        <w:rPr>
+          <w:b/>
+          <w:bCs/>
+        </w:rPr>
+        <w:t>    New-NetIPAddress -InterfaceAlias "Private" -IPAddress "192.168.98.$IP" -PrefixLength 24</w:t>
+      </w:r>
+    </w:p>
+    <w:p>
+      <w:pPr>
+        <w:rPr>
+          <w:b/>
+          <w:bCs/>
+        </w:rPr>
+      </w:pPr>
+      <w:r>
+        <w:rPr>
+          <w:b/>
+          <w:bCs/>
+        </w:rPr>
+        <w:t>}</w:t>
+      </w:r>
+    </w:p>
+    <w:p>
+      <w:pPr>
+        <w:rPr>
+          <w:b/>
+          <w:bCs/>
+        </w:rPr>
+      </w:pPr>
+      <w:r>
+        <w:rPr>
+          <w:b/>
+          <w:bCs/>
+        </w:rPr>
+        <w:t># Using that with S1, S2, S3 -&gt; 119, 120, 121</w:t>
+      </w:r>
+    </w:p>
+    <w:p>
+      <w:pPr>
+        <w:rPr>
+          <w:b/>
+          <w:bCs/>
+          <w:lang w:val="en-US"/>
+        </w:rPr>
+      </w:pPr>
+    </w:p>
+    <w:p>
+      <w:r>
+        <w:rPr>
+          <w:b/>
+          <w:bCs/>
+        </w:rPr>
         <w:t># Going through the process of iSCSI target and initiator configuring</w:t>
       </w:r>
     </w:p>
@@ -765,20 +803,118 @@
       </w:r>
     </w:p>
     <w:p>
-      <w:r>
-        <w:rPr>
-          <w:b/>
-          <w:bCs/>
-        </w:rPr>
-        <w:t># My DC already has File server installed so this is not needed:</w:t>
-      </w:r>
-    </w:p>
-    <w:p>
-      <w:r>
-        <w:t>Install-WindowsFeature -Name FS-FileServe</w:t>
-      </w:r>
-    </w:p>
-    <w:p>
+      <w:pPr>
+        <w:rPr>
+          <w:b/>
+          <w:bCs/>
+        </w:rPr>
+      </w:pPr>
+      <w:r>
+        <w:rPr>
+          <w:b/>
+          <w:bCs/>
+        </w:rPr>
+        <w:t># My DC already has File server installed so this is needed only on S1..S3:</w:t>
+      </w:r>
+    </w:p>
+    <w:p>
+      <w:pPr>
+        <w:rPr>
+          <w:b/>
+          <w:bCs/>
+        </w:rPr>
+      </w:pPr>
+      <w:r>
+        <w:rPr>
+          <w:b/>
+          <w:bCs/>
+        </w:rPr>
+        <w:t xml:space="preserve">Install-WindowsFeature </w:t>
+      </w:r>
+      <w:r>
+        <w:rPr>
+          <w:b/>
+          <w:bCs/>
+          <w:i/>
+          <w:iCs/>
+        </w:rPr>
+        <w:t>-Name</w:t>
+      </w:r>
+      <w:r>
+        <w:rPr>
+          <w:b/>
+          <w:bCs/>
+        </w:rPr>
+        <w:t xml:space="preserve"> FS-FileServer</w:t>
+      </w:r>
+    </w:p>
+    <w:p>
+      <w:pPr>
+        <w:rPr>
+          <w:b/>
+          <w:bCs/>
+        </w:rPr>
+      </w:pPr>
+      <w:r>
+        <w:rPr>
+          <w:b/>
+          <w:bCs/>
+        </w:rPr>
+        <w:t># ofcourse with Invoke-Command i can use the same command on S1..S3</w:t>
+      </w:r>
+    </w:p>
+    <w:p>
+      <w:pPr>
+        <w:rPr>
+          <w:b/>
+          <w:bCs/>
+        </w:rPr>
+      </w:pPr>
+      <w:r>
+        <w:rPr>
+          <w:b/>
+          <w:bCs/>
+        </w:rPr>
+        <w:t>Invoke-Command -VMName $SERVERNAME -Credential $credentials -ScriptBlock {</w:t>
+      </w:r>
+    </w:p>
+    <w:p>
+      <w:pPr>
+        <w:rPr>
+          <w:b/>
+          <w:bCs/>
+        </w:rPr>
+      </w:pPr>
+      <w:r>
+        <w:rPr>
+          <w:b/>
+          <w:bCs/>
+        </w:rPr>
+        <w:t>    Install-WindowsFeature -Name FS-FileServer</w:t>
+      </w:r>
+    </w:p>
+    <w:p>
+      <w:pPr>
+        <w:rPr>
+          <w:b/>
+          <w:bCs/>
+        </w:rPr>
+      </w:pPr>
+      <w:r>
+        <w:rPr>
+          <w:b/>
+          <w:bCs/>
+        </w:rPr>
+        <w:t>}</w:t>
+      </w:r>
+    </w:p>
+    <w:p>
+      <w:pPr>
+        <w:rPr>
+          <w:b/>
+          <w:bCs/>
+        </w:rPr>
+      </w:pPr>
       <w:r>
         <w:rPr>
           <w:b/>
@@ -788,11 +924,52 @@
       </w:r>
     </w:p>
     <w:p>
-      <w:r>
-        <w:t>Install-WindowsFeature -Name Failover-Clustering -IncludeManagementTools</w:t>
-      </w:r>
-    </w:p>
-    <w:p>
+      <w:pPr>
+        <w:rPr>
+          <w:b/>
+          <w:bCs/>
+        </w:rPr>
+      </w:pPr>
+      <w:r>
+        <w:rPr>
+          <w:b/>
+          <w:bCs/>
+        </w:rPr>
+        <w:t xml:space="preserve">Install-WindowsFeature </w:t>
+      </w:r>
+      <w:r>
+        <w:rPr>
+          <w:b/>
+          <w:bCs/>
+          <w:i/>
+          <w:iCs/>
+        </w:rPr>
+        <w:t>-Name</w:t>
+      </w:r>
+      <w:r>
+        <w:rPr>
+          <w:b/>
+          <w:bCs/>
+        </w:rPr>
+        <w:t xml:space="preserve"> Failover-Clustering </w:t>
+      </w:r>
+      <w:r>
+        <w:rPr>
+          <w:b/>
+          <w:bCs/>
+          <w:i/>
+          <w:iCs/>
+        </w:rPr>
+        <w:t>-IncludeManagementTools</w:t>
+      </w:r>
+    </w:p>
+    <w:p>
+      <w:pPr>
+        <w:rPr>
+          <w:b/>
+          <w:bCs/>
+        </w:rPr>
+      </w:pPr>
       <w:r>
         <w:rPr>
           <w:b/>
@@ -802,6 +979,12 @@
       </w:r>
     </w:p>
     <w:p>
+      <w:pPr>
+        <w:rPr>
+          <w:b/>
+          <w:bCs/>
+        </w:rPr>
+      </w:pPr>
       <w:r>
         <w:rPr>
           <w:b/>
@@ -811,17 +994,121 @@
       </w:r>
     </w:p>
     <w:p>
-      <w:r>
-        <w:t>Invoke-Command -VMName $SERVERNAME -Credential $credentials -ScriptBlock {</w:t>
-      </w:r>
-    </w:p>
-    <w:p>
-      <w:r>
-        <w:t>    Install-WindowsFeature -Name Failover-Clustering -IncludeManagementTools</w:t>
-      </w:r>
-    </w:p>
-    <w:p>
-      <w:r>
+      <w:pPr>
+        <w:rPr>
+          <w:b/>
+          <w:bCs/>
+        </w:rPr>
+      </w:pPr>
+      <w:r>
+        <w:rPr>
+          <w:b/>
+          <w:bCs/>
+        </w:rPr>
+        <w:lastRenderedPageBreak/>
+        <w:t xml:space="preserve">Invoke-Command </w:t>
+      </w:r>
+      <w:r>
+        <w:rPr>
+          <w:b/>
+          <w:bCs/>
+          <w:i/>
+          <w:iCs/>
+        </w:rPr>
+        <w:t>-VMName</w:t>
+      </w:r>
+      <w:r>
+        <w:rPr>
+          <w:b/>
+          <w:bCs/>
+        </w:rPr>
+        <w:t xml:space="preserve"> $SERVERNAME </w:t>
+      </w:r>
+      <w:r>
+        <w:rPr>
+          <w:b/>
+          <w:bCs/>
+          <w:i/>
+          <w:iCs/>
+        </w:rPr>
+        <w:t>-Credential</w:t>
+      </w:r>
+      <w:r>
+        <w:rPr>
+          <w:b/>
+          <w:bCs/>
+        </w:rPr>
+        <w:t xml:space="preserve"> $credentials </w:t>
+      </w:r>
+      <w:r>
+        <w:rPr>
+          <w:b/>
+          <w:bCs/>
+          <w:i/>
+          <w:iCs/>
+        </w:rPr>
+        <w:t>-ScriptBlock</w:t>
+      </w:r>
+      <w:r>
+        <w:rPr>
+          <w:b/>
+          <w:bCs/>
+        </w:rPr>
+        <w:t xml:space="preserve"> {</w:t>
+      </w:r>
+    </w:p>
+    <w:p>
+      <w:pPr>
+        <w:rPr>
+          <w:b/>
+          <w:bCs/>
+        </w:rPr>
+      </w:pPr>
+      <w:r>
+        <w:rPr>
+          <w:b/>
+          <w:bCs/>
+        </w:rPr>
+        <w:t xml:space="preserve">    Install-WindowsFeature </w:t>
+      </w:r>
+      <w:r>
+        <w:rPr>
+          <w:b/>
+          <w:bCs/>
+          <w:i/>
+          <w:iCs/>
+        </w:rPr>
+        <w:t>-Name</w:t>
+      </w:r>
+      <w:r>
+        <w:rPr>
+          <w:b/>
+          <w:bCs/>
+        </w:rPr>
+        <w:t xml:space="preserve"> Failover-Clustering </w:t>
+      </w:r>
+      <w:r>
+        <w:rPr>
+          <w:b/>
+          <w:bCs/>
+          <w:i/>
+          <w:iCs/>
+        </w:rPr>
+        <w:t>-IncludeManagementTools</w:t>
+      </w:r>
+    </w:p>
+    <w:p>
+      <w:pPr>
+        <w:rPr>
+          <w:b/>
+          <w:bCs/>
+        </w:rPr>
+      </w:pPr>
+      <w:r>
+        <w:rPr>
+          <w:b/>
+          <w:bCs/>
+        </w:rPr>
         <w:t>}</w:t>
       </w:r>
     </w:p>
@@ -833,6 +1120,7 @@
       </w:pPr>
       <w:r>
         <w:rPr>
+          <w:noProof/>
           <w:lang w:val="en-US"/>
         </w:rPr>
         <w:drawing>
@@ -878,6 +1166,95 @@
           <w:lang w:val="en-US"/>
         </w:rPr>
       </w:pPr>
+    </w:p>
+    <w:p>
+      <w:r>
+        <w:t># validate configuration</w:t>
+      </w:r>
+    </w:p>
+    <w:p>
+      <w:r>
+        <w:t># delete the NLB cluster via RSAT-NLB from DC, because it makes problems with the cluster creation</w:t>
+      </w:r>
+    </w:p>
+    <w:p>
+      <w:r>
+        <w:t># remove the network cards connected to NLB switch and remove the switch as well</w:t>
+      </w:r>
+    </w:p>
+    <w:p>
+      <w:r>
+        <w:t># reboot all machines</w:t>
+      </w:r>
+    </w:p>
+    <w:p>
+      <w:r>
+        <w:t>Set-VMNetworkAdapter -VMName $SERVERNAME -MACAddressSpoofing on</w:t>
+      </w:r>
+    </w:p>
+    <w:p>
+      <w:r>
+        <w:t># validate configuration and create cluster named "cluster1"</w:t>
+      </w:r>
+    </w:p>
+    <w:p>
+      <w:r>
+        <w:t># Configure role - File Server - Scale-Out File Server for application data - Add NETBIOS name - Next - Configure HA - Finish</w:t>
+      </w:r>
+    </w:p>
+    <w:p>
+      <w:pPr>
+        <w:rPr>
+          <w:lang w:val="en-US"/>
+        </w:rPr>
+      </w:pPr>
+    </w:p>
+    <w:p>
+      <w:pPr>
+        <w:rPr>
+          <w:lang w:val="en-US"/>
+        </w:rPr>
+      </w:pPr>
+      <w:r>
+        <w:rPr>
+          <w:lang w:val="en-US"/>
+        </w:rPr>
+        <w:drawing>
+          <wp:inline distT="0" distB="0" distL="0" distR="0" wp14:anchorId="0BC4009C" wp14:editId="756DEB50">
+            <wp:extent cx="5760720" cy="1923415"/>
+            <wp:effectExtent l="0" t="0" r="0" b="635"/>
+            <wp:docPr id="1049172808" name="Picture 1"/>
+            <wp:cNvGraphicFramePr>
+              <a:graphicFrameLocks xmlns:a="http://schemas.openxmlformats.org/drawingml/2006/main" noChangeAspect="1"/>
+            </wp:cNvGraphicFramePr>
+            <a:graphic xmlns:a="http://schemas.openxmlformats.org/drawingml/2006/main">
+              <a:graphicData uri="http://schemas.openxmlformats.org/drawingml/2006/picture">
+                <pic:pic xmlns:pic="http://schemas.openxmlformats.org/drawingml/2006/picture">
+                  <pic:nvPicPr>
+                    <pic:cNvPr id="1049172808" name=""/>
+                    <pic:cNvPicPr/>
+                  </pic:nvPicPr>
+                  <pic:blipFill>
+                    <a:blip r:embed="rId12"/>
+                    <a:stretch>
+                      <a:fillRect/>
+                    </a:stretch>
+                  </pic:blipFill>
+                  <pic:spPr>
+                    <a:xfrm>
+                      <a:off x="0" y="0"/>
+                      <a:ext cx="5760720" cy="1923415"/>
+                    </a:xfrm>
+                    <a:prstGeom prst="rect">
+                      <a:avLst/>
+                    </a:prstGeom>
+                  </pic:spPr>
+                </pic:pic>
+              </a:graphicData>
+            </a:graphic>
+          </wp:inline>
+        </w:drawing>
+      </w:r>
     </w:p>
     <w:sectPr>
       <w:pgSz w:w="11906" w:h="16838"/>

</xml_diff>